<commit_message>
Update References - Final Report.docx
</commit_message>
<xml_diff>
--- a/RavFiles/Final Report Submissions/References - Final Report.docx
+++ b/RavFiles/Final Report Submissions/References - Final Report.docx
@@ -4,7 +4,7 @@
   <w:body>
     <w:p>
       <w:pPr>
-        <w:pStyle w:val="Body"/>
+        <w:pStyle w:val="Body A"/>
         <w:rPr>
           <w:b w:val="1"/>
           <w:bCs w:val="1"/>
@@ -22,14 +22,12 @@
     </w:p>
     <w:p>
       <w:pPr>
-        <w:pStyle w:val="Body"/>
-        <w:bidi w:val="0"/>
-      </w:pPr>
-    </w:p>
-    <w:p>
-      <w:pPr>
-        <w:pStyle w:val="Body"/>
-        <w:bidi w:val="0"/>
+        <w:pStyle w:val="Body A"/>
+      </w:pPr>
+    </w:p>
+    <w:p>
+      <w:pPr>
+        <w:pStyle w:val="Body A"/>
       </w:pPr>
       <w:r>
         <w:rPr>
@@ -40,14 +38,12 @@
     </w:p>
     <w:p>
       <w:pPr>
-        <w:pStyle w:val="Body"/>
-        <w:bidi w:val="0"/>
-      </w:pPr>
-    </w:p>
-    <w:p>
-      <w:pPr>
-        <w:pStyle w:val="Body"/>
-        <w:bidi w:val="0"/>
+        <w:pStyle w:val="Body A"/>
+      </w:pPr>
+    </w:p>
+    <w:p>
+      <w:pPr>
+        <w:pStyle w:val="Body A"/>
       </w:pPr>
       <w:r>
         <w:rPr>
@@ -58,14 +54,12 @@
     </w:p>
     <w:p>
       <w:pPr>
-        <w:pStyle w:val="Body"/>
-        <w:bidi w:val="0"/>
-      </w:pPr>
-    </w:p>
-    <w:p>
-      <w:pPr>
-        <w:pStyle w:val="Body"/>
-        <w:bidi w:val="0"/>
+        <w:pStyle w:val="Body A"/>
+      </w:pPr>
+    </w:p>
+    <w:p>
+      <w:pPr>
+        <w:pStyle w:val="Body A"/>
       </w:pPr>
       <w:r>
         <w:rPr>
@@ -76,14 +70,12 @@
     </w:p>
     <w:p>
       <w:pPr>
-        <w:pStyle w:val="Body"/>
-        <w:bidi w:val="0"/>
-      </w:pPr>
-    </w:p>
-    <w:p>
-      <w:pPr>
-        <w:pStyle w:val="Body"/>
-        <w:bidi w:val="0"/>
+        <w:pStyle w:val="Body A"/>
+      </w:pPr>
+    </w:p>
+    <w:p>
+      <w:pPr>
+        <w:pStyle w:val="Body A"/>
       </w:pPr>
       <w:r>
         <w:rPr>
@@ -94,20 +86,17 @@
     </w:p>
     <w:p>
       <w:pPr>
-        <w:pStyle w:val="Body"/>
-        <w:bidi w:val="0"/>
-      </w:pPr>
-    </w:p>
-    <w:p>
-      <w:pPr>
-        <w:pStyle w:val="Body"/>
-        <w:bidi w:val="0"/>
-      </w:pPr>
-    </w:p>
-    <w:p>
-      <w:pPr>
-        <w:pStyle w:val="Body"/>
-        <w:bidi w:val="0"/>
+        <w:pStyle w:val="Body A"/>
+      </w:pPr>
+    </w:p>
+    <w:p>
+      <w:pPr>
+        <w:pStyle w:val="Body A"/>
+      </w:pPr>
+    </w:p>
+    <w:p>
+      <w:pPr>
+        <w:pStyle w:val="Body A"/>
       </w:pPr>
       <w:r>
         <w:rPr>
@@ -124,8 +113,7 @@
     </w:p>
     <w:p>
       <w:pPr>
-        <w:pStyle w:val="Body"/>
-        <w:bidi w:val="0"/>
+        <w:pStyle w:val="Body A"/>
       </w:pPr>
       <w:r>
         <w:rPr>
@@ -136,8 +124,7 @@
     </w:p>
     <w:p>
       <w:pPr>
-        <w:pStyle w:val="Body"/>
-        <w:bidi w:val="0"/>
+        <w:pStyle w:val="Body A"/>
       </w:pPr>
       <w:r>
         <w:rPr>
@@ -163,20 +150,13 @@
     </w:p>
     <w:p>
       <w:pPr>
-        <w:pStyle w:val="Body"/>
-        <w:bidi w:val="0"/>
-      </w:pPr>
-    </w:p>
-    <w:p>
-      <w:pPr>
-        <w:pStyle w:val="Default"/>
-        <w:bidi w:val="0"/>
-        <w:spacing w:line="280" w:lineRule="atLeast"/>
-        <w:ind w:left="0" w:right="0" w:firstLine="0"/>
-        <w:jc w:val="left"/>
-        <w:rPr>
-          <w:rtl w:val="0"/>
-        </w:rPr>
+        <w:pStyle w:val="Body A"/>
+      </w:pPr>
+    </w:p>
+    <w:p>
+      <w:pPr>
+        <w:pStyle w:val="Default"/>
+        <w:spacing w:line="280" w:lineRule="atLeast"/>
       </w:pPr>
       <w:r>
         <w:rPr>
@@ -205,25 +185,13 @@
     <w:p>
       <w:pPr>
         <w:pStyle w:val="Default"/>
-        <w:bidi w:val="0"/>
-        <w:spacing w:line="280" w:lineRule="atLeast"/>
-        <w:ind w:left="0" w:right="0" w:firstLine="0"/>
-        <w:jc w:val="left"/>
-        <w:rPr>
-          <w:rtl w:val="0"/>
-        </w:rPr>
-      </w:pPr>
-    </w:p>
-    <w:p>
-      <w:pPr>
-        <w:pStyle w:val="Default"/>
-        <w:bidi w:val="0"/>
-        <w:spacing w:line="280" w:lineRule="atLeast"/>
-        <w:ind w:left="0" w:right="0" w:firstLine="0"/>
-        <w:jc w:val="left"/>
-        <w:rPr>
-          <w:rtl w:val="0"/>
-        </w:rPr>
+        <w:spacing w:line="280" w:lineRule="atLeast"/>
+      </w:pPr>
+    </w:p>
+    <w:p>
+      <w:pPr>
+        <w:pStyle w:val="Default"/>
+        <w:spacing w:line="280" w:lineRule="atLeast"/>
       </w:pPr>
       <w:r>
         <w:rPr>
@@ -233,9 +201,6 @@
         <w:t>Aaron:</w:t>
       </w:r>
       <w:r>
-        <w:rPr>
-          <w:rtl w:val="0"/>
-        </w:rPr>
         <w:br w:type="textWrapping"/>
       </w:r>
       <w:r>
@@ -249,25 +214,13 @@
     <w:p>
       <w:pPr>
         <w:pStyle w:val="Default"/>
-        <w:bidi w:val="0"/>
-        <w:spacing w:line="280" w:lineRule="atLeast"/>
-        <w:ind w:left="0" w:right="0" w:firstLine="0"/>
-        <w:jc w:val="left"/>
-        <w:rPr>
-          <w:rtl w:val="0"/>
-        </w:rPr>
-      </w:pPr>
-    </w:p>
-    <w:p>
-      <w:pPr>
-        <w:pStyle w:val="Default"/>
-        <w:bidi w:val="0"/>
-        <w:spacing w:line="280" w:lineRule="atLeast"/>
-        <w:ind w:left="0" w:right="0" w:firstLine="0"/>
-        <w:jc w:val="left"/>
-        <w:rPr>
-          <w:rtl w:val="0"/>
-        </w:rPr>
+        <w:spacing w:line="280" w:lineRule="atLeast"/>
+      </w:pPr>
+    </w:p>
+    <w:p>
+      <w:pPr>
+        <w:pStyle w:val="Default"/>
+        <w:spacing w:line="280" w:lineRule="atLeast"/>
       </w:pPr>
       <w:r>
         <w:rPr>
@@ -280,25 +233,13 @@
     <w:p>
       <w:pPr>
         <w:pStyle w:val="Default"/>
-        <w:bidi w:val="0"/>
-        <w:spacing w:line="280" w:lineRule="atLeast"/>
-        <w:ind w:left="0" w:right="0" w:firstLine="0"/>
-        <w:jc w:val="left"/>
-        <w:rPr>
-          <w:rtl w:val="0"/>
-        </w:rPr>
-      </w:pPr>
-    </w:p>
-    <w:p>
-      <w:pPr>
-        <w:pStyle w:val="Default"/>
-        <w:bidi w:val="0"/>
-        <w:spacing w:line="280" w:lineRule="atLeast"/>
-        <w:ind w:left="0" w:right="0" w:firstLine="0"/>
-        <w:jc w:val="left"/>
-        <w:rPr>
-          <w:rtl w:val="0"/>
-        </w:rPr>
+        <w:spacing w:line="280" w:lineRule="atLeast"/>
+      </w:pPr>
+    </w:p>
+    <w:p>
+      <w:pPr>
+        <w:pStyle w:val="Default"/>
+        <w:spacing w:line="280" w:lineRule="atLeast"/>
       </w:pPr>
       <w:r>
         <w:rPr>
@@ -311,25 +252,13 @@
     <w:p>
       <w:pPr>
         <w:pStyle w:val="Default"/>
-        <w:bidi w:val="0"/>
-        <w:spacing w:line="280" w:lineRule="atLeast"/>
-        <w:ind w:left="0" w:right="0" w:firstLine="0"/>
-        <w:jc w:val="left"/>
-        <w:rPr>
-          <w:rtl w:val="0"/>
-        </w:rPr>
-      </w:pPr>
-    </w:p>
-    <w:p>
-      <w:pPr>
-        <w:pStyle w:val="Default"/>
-        <w:bidi w:val="0"/>
-        <w:spacing w:line="280" w:lineRule="atLeast"/>
-        <w:ind w:left="0" w:right="0" w:firstLine="0"/>
-        <w:jc w:val="left"/>
-        <w:rPr>
-          <w:rtl w:val="0"/>
-        </w:rPr>
+        <w:spacing w:line="280" w:lineRule="atLeast"/>
+      </w:pPr>
+    </w:p>
+    <w:p>
+      <w:pPr>
+        <w:pStyle w:val="Default"/>
+        <w:spacing w:line="280" w:lineRule="atLeast"/>
       </w:pPr>
       <w:r>
         <w:rPr>
@@ -341,14 +270,12 @@
     </w:p>
     <w:p>
       <w:pPr>
-        <w:pStyle w:val="Body"/>
-        <w:bidi w:val="0"/>
-      </w:pPr>
-    </w:p>
-    <w:p>
-      <w:pPr>
-        <w:pStyle w:val="Body"/>
-        <w:bidi w:val="0"/>
+        <w:pStyle w:val="Body A"/>
+      </w:pPr>
+    </w:p>
+    <w:p>
+      <w:pPr>
+        <w:pStyle w:val="Body A"/>
       </w:pPr>
       <w:r>
         <w:rPr>
@@ -366,13 +293,7 @@
     <w:p>
       <w:pPr>
         <w:pStyle w:val="Default"/>
-        <w:bidi w:val="0"/>
-        <w:spacing w:line="280" w:lineRule="atLeast"/>
-        <w:ind w:left="0" w:right="0" w:firstLine="0"/>
-        <w:jc w:val="left"/>
-        <w:rPr>
-          <w:rtl w:val="0"/>
-        </w:rPr>
+        <w:spacing w:line="280" w:lineRule="atLeast"/>
       </w:pPr>
       <w:r>
         <w:rPr>
@@ -385,13 +306,7 @@
     <w:p>
       <w:pPr>
         <w:pStyle w:val="Default"/>
-        <w:bidi w:val="0"/>
-        <w:spacing w:line="280" w:lineRule="atLeast"/>
-        <w:ind w:left="0" w:right="0" w:firstLine="0"/>
-        <w:jc w:val="left"/>
-        <w:rPr>
-          <w:rtl w:val="0"/>
-        </w:rPr>
+        <w:spacing w:line="280" w:lineRule="atLeast"/>
       </w:pPr>
       <w:r>
         <w:rPr>
@@ -420,25 +335,13 @@
     <w:p>
       <w:pPr>
         <w:pStyle w:val="Default"/>
-        <w:bidi w:val="0"/>
-        <w:spacing w:line="280" w:lineRule="atLeast"/>
-        <w:ind w:left="0" w:right="0" w:firstLine="0"/>
-        <w:jc w:val="left"/>
-        <w:rPr>
-          <w:rtl w:val="0"/>
-        </w:rPr>
-      </w:pPr>
-    </w:p>
-    <w:p>
-      <w:pPr>
-        <w:pStyle w:val="Default"/>
-        <w:bidi w:val="0"/>
-        <w:spacing w:line="280" w:lineRule="atLeast"/>
-        <w:ind w:left="0" w:right="0" w:firstLine="0"/>
-        <w:jc w:val="left"/>
-        <w:rPr>
-          <w:rtl w:val="0"/>
-        </w:rPr>
+        <w:spacing w:line="280" w:lineRule="atLeast"/>
+      </w:pPr>
+    </w:p>
+    <w:p>
+      <w:pPr>
+        <w:pStyle w:val="Default"/>
+        <w:spacing w:line="280" w:lineRule="atLeast"/>
       </w:pPr>
       <w:r>
         <w:rPr>
@@ -467,25 +370,13 @@
     <w:p>
       <w:pPr>
         <w:pStyle w:val="Default"/>
-        <w:bidi w:val="0"/>
-        <w:spacing w:line="280" w:lineRule="atLeast"/>
-        <w:ind w:left="0" w:right="0" w:firstLine="0"/>
-        <w:jc w:val="left"/>
-        <w:rPr>
-          <w:rtl w:val="0"/>
-        </w:rPr>
-      </w:pPr>
-    </w:p>
-    <w:p>
-      <w:pPr>
-        <w:pStyle w:val="Default"/>
-        <w:bidi w:val="0"/>
-        <w:spacing w:line="280" w:lineRule="atLeast"/>
-        <w:ind w:left="0" w:right="0" w:firstLine="0"/>
-        <w:jc w:val="left"/>
-        <w:rPr>
-          <w:rtl w:val="0"/>
-        </w:rPr>
+        <w:spacing w:line="280" w:lineRule="atLeast"/>
+      </w:pPr>
+    </w:p>
+    <w:p>
+      <w:pPr>
+        <w:pStyle w:val="Default"/>
+        <w:spacing w:line="280" w:lineRule="atLeast"/>
       </w:pPr>
       <w:r>
         <w:rPr>
@@ -513,13 +404,12 @@
     </w:p>
     <w:p>
       <w:pPr>
-        <w:pStyle w:val="Body"/>
-        <w:bidi w:val="0"/>
-      </w:pPr>
-    </w:p>
-    <w:p>
-      <w:pPr>
-        <w:pStyle w:val="Body"/>
+        <w:pStyle w:val="Body A"/>
+      </w:pPr>
+    </w:p>
+    <w:p>
+      <w:pPr>
+        <w:pStyle w:val="Body A"/>
         <w:rPr>
           <w:b w:val="1"/>
           <w:bCs w:val="1"/>
@@ -537,14 +427,12 @@
     </w:p>
     <w:p>
       <w:pPr>
-        <w:pStyle w:val="Body"/>
-        <w:bidi w:val="0"/>
-      </w:pPr>
-    </w:p>
-    <w:p>
-      <w:pPr>
-        <w:pStyle w:val="Body"/>
-        <w:bidi w:val="0"/>
+        <w:pStyle w:val="Body A"/>
+      </w:pPr>
+    </w:p>
+    <w:p>
+      <w:pPr>
+        <w:pStyle w:val="Body A"/>
       </w:pPr>
       <w:r>
         <w:rPr>
@@ -555,8 +443,7 @@
     </w:p>
     <w:p>
       <w:pPr>
-        <w:pStyle w:val="Body"/>
-        <w:bidi w:val="0"/>
+        <w:pStyle w:val="Body A"/>
       </w:pPr>
       <w:r>
         <w:rPr>
@@ -567,14 +454,12 @@
     </w:p>
     <w:p>
       <w:pPr>
-        <w:pStyle w:val="Body"/>
-        <w:bidi w:val="0"/>
-      </w:pPr>
-    </w:p>
-    <w:p>
-      <w:pPr>
-        <w:pStyle w:val="Body"/>
-        <w:bidi w:val="0"/>
+        <w:pStyle w:val="Body A"/>
+      </w:pPr>
+    </w:p>
+    <w:p>
+      <w:pPr>
+        <w:pStyle w:val="Body A"/>
       </w:pPr>
       <w:r>
         <w:rPr>
@@ -586,13 +471,7 @@
     <w:p>
       <w:pPr>
         <w:pStyle w:val="Default"/>
-        <w:bidi w:val="0"/>
-        <w:spacing w:line="280" w:lineRule="atLeast"/>
-        <w:ind w:left="0" w:right="0" w:firstLine="0"/>
-        <w:jc w:val="left"/>
-        <w:rPr>
-          <w:rtl w:val="0"/>
-        </w:rPr>
+        <w:spacing w:line="280" w:lineRule="atLeast"/>
       </w:pPr>
       <w:r>
         <w:rPr>
@@ -639,25 +518,13 @@
     <w:p>
       <w:pPr>
         <w:pStyle w:val="Default"/>
-        <w:bidi w:val="0"/>
-        <w:spacing w:line="280" w:lineRule="atLeast"/>
-        <w:ind w:left="0" w:right="0" w:firstLine="0"/>
-        <w:jc w:val="left"/>
-        <w:rPr>
-          <w:rtl w:val="0"/>
-        </w:rPr>
-      </w:pPr>
-    </w:p>
-    <w:p>
-      <w:pPr>
-        <w:pStyle w:val="Default"/>
-        <w:bidi w:val="0"/>
-        <w:spacing w:line="280" w:lineRule="atLeast"/>
-        <w:ind w:left="0" w:right="0" w:firstLine="0"/>
-        <w:jc w:val="left"/>
-        <w:rPr>
-          <w:rtl w:val="0"/>
-        </w:rPr>
+        <w:spacing w:line="280" w:lineRule="atLeast"/>
+      </w:pPr>
+    </w:p>
+    <w:p>
+      <w:pPr>
+        <w:pStyle w:val="Default"/>
+        <w:spacing w:line="280" w:lineRule="atLeast"/>
       </w:pPr>
       <w:r>
         <w:rPr>
@@ -686,32 +553,16 @@
     <w:p>
       <w:pPr>
         <w:pStyle w:val="Default"/>
-        <w:bidi w:val="0"/>
-        <w:spacing w:line="280" w:lineRule="atLeast"/>
-        <w:ind w:left="0" w:right="0" w:firstLine="0"/>
-        <w:jc w:val="left"/>
-        <w:rPr>
-          <w:rtl w:val="0"/>
-        </w:rPr>
-      </w:pPr>
-    </w:p>
-    <w:p>
-      <w:pPr>
-        <w:pStyle w:val="Default"/>
-        <w:bidi w:val="0"/>
-        <w:spacing w:line="280" w:lineRule="atLeast"/>
-        <w:ind w:left="0" w:right="0" w:firstLine="0"/>
-        <w:jc w:val="left"/>
-        <w:rPr>
-          <w:i w:val="0"/>
-          <w:iCs w:val="0"/>
-          <w:rtl w:val="0"/>
-        </w:rPr>
-      </w:pPr>
-      <w:r>
-        <w:rPr>
-          <w:i w:val="0"/>
-          <w:iCs w:val="0"/>
+        <w:spacing w:line="280" w:lineRule="atLeast"/>
+      </w:pPr>
+    </w:p>
+    <w:p>
+      <w:pPr>
+        <w:pStyle w:val="Default"/>
+        <w:spacing w:line="280" w:lineRule="atLeast"/>
+      </w:pPr>
+      <w:r>
+        <w:rPr>
           <w:rtl w:val="0"/>
           <w:lang w:val="en-US"/>
         </w:rPr>
@@ -728,8 +579,6 @@
       </w:r>
       <w:r>
         <w:rPr>
-          <w:i w:val="0"/>
-          <w:iCs w:val="0"/>
           <w:rtl w:val="0"/>
           <w:lang w:val="en-US"/>
         </w:rPr>
@@ -739,25 +588,13 @@
     <w:p>
       <w:pPr>
         <w:pStyle w:val="Default"/>
-        <w:bidi w:val="0"/>
-        <w:spacing w:line="280" w:lineRule="atLeast"/>
-        <w:ind w:left="0" w:right="0" w:firstLine="0"/>
-        <w:jc w:val="left"/>
-        <w:rPr>
-          <w:rtl w:val="0"/>
-        </w:rPr>
-      </w:pPr>
-    </w:p>
-    <w:p>
-      <w:pPr>
-        <w:pStyle w:val="Default"/>
-        <w:bidi w:val="0"/>
-        <w:spacing w:line="280" w:lineRule="atLeast"/>
-        <w:ind w:left="0" w:right="0" w:firstLine="0"/>
-        <w:jc w:val="left"/>
-        <w:rPr>
-          <w:rtl w:val="0"/>
-        </w:rPr>
+        <w:spacing w:line="280" w:lineRule="atLeast"/>
+      </w:pPr>
+    </w:p>
+    <w:p>
+      <w:pPr>
+        <w:pStyle w:val="Default"/>
+        <w:spacing w:line="280" w:lineRule="atLeast"/>
       </w:pPr>
       <w:r>
         <w:rPr>
@@ -786,25 +623,13 @@
     <w:p>
       <w:pPr>
         <w:pStyle w:val="Default"/>
-        <w:bidi w:val="0"/>
-        <w:spacing w:line="280" w:lineRule="atLeast"/>
-        <w:ind w:left="0" w:right="0" w:firstLine="0"/>
-        <w:jc w:val="left"/>
-        <w:rPr>
-          <w:rtl w:val="0"/>
-        </w:rPr>
-      </w:pPr>
-    </w:p>
-    <w:p>
-      <w:pPr>
-        <w:pStyle w:val="Default"/>
-        <w:bidi w:val="0"/>
-        <w:spacing w:line="280" w:lineRule="atLeast"/>
-        <w:ind w:left="0" w:right="0" w:firstLine="0"/>
-        <w:jc w:val="left"/>
-        <w:rPr>
-          <w:rtl w:val="0"/>
-        </w:rPr>
+        <w:spacing w:line="280" w:lineRule="atLeast"/>
+      </w:pPr>
+    </w:p>
+    <w:p>
+      <w:pPr>
+        <w:pStyle w:val="Default"/>
+        <w:spacing w:line="280" w:lineRule="atLeast"/>
       </w:pPr>
       <w:r>
         <w:rPr>
@@ -832,19 +657,17 @@
     </w:p>
     <w:p>
       <w:pPr>
-        <w:pStyle w:val="Body"/>
-        <w:bidi w:val="0"/>
-      </w:pPr>
-    </w:p>
-    <w:p>
-      <w:pPr>
-        <w:pStyle w:val="Body"/>
-        <w:bidi w:val="0"/>
-      </w:pPr>
-    </w:p>
-    <w:p>
-      <w:pPr>
-        <w:pStyle w:val="Body"/>
+        <w:pStyle w:val="Body A"/>
+      </w:pPr>
+    </w:p>
+    <w:p>
+      <w:pPr>
+        <w:pStyle w:val="Body A"/>
+      </w:pPr>
+    </w:p>
+    <w:p>
+      <w:pPr>
+        <w:pStyle w:val="Body A"/>
         <w:rPr>
           <w:b w:val="1"/>
           <w:bCs w:val="1"/>
@@ -862,14 +685,12 @@
     </w:p>
     <w:p>
       <w:pPr>
-        <w:pStyle w:val="Body"/>
-        <w:bidi w:val="0"/>
-      </w:pPr>
-    </w:p>
-    <w:p>
-      <w:pPr>
-        <w:pStyle w:val="Body"/>
-        <w:bidi w:val="0"/>
+        <w:pStyle w:val="Body A"/>
+      </w:pPr>
+    </w:p>
+    <w:p>
+      <w:pPr>
+        <w:pStyle w:val="Body A"/>
       </w:pPr>
       <w:r>
         <w:rPr>
@@ -880,14 +701,12 @@
     </w:p>
     <w:p>
       <w:pPr>
-        <w:pStyle w:val="Body"/>
-        <w:bidi w:val="0"/>
-      </w:pPr>
-    </w:p>
-    <w:p>
-      <w:pPr>
-        <w:pStyle w:val="Body"/>
-        <w:bidi w:val="0"/>
+        <w:pStyle w:val="Body A"/>
+      </w:pPr>
+    </w:p>
+    <w:p>
+      <w:pPr>
+        <w:pStyle w:val="Body A"/>
       </w:pPr>
       <w:r>
         <w:rPr>
@@ -898,14 +717,12 @@
     </w:p>
     <w:p>
       <w:pPr>
-        <w:pStyle w:val="Body"/>
-        <w:bidi w:val="0"/>
-      </w:pPr>
-    </w:p>
-    <w:p>
-      <w:pPr>
-        <w:pStyle w:val="Body"/>
-        <w:bidi w:val="0"/>
+        <w:pStyle w:val="Body A"/>
+      </w:pPr>
+    </w:p>
+    <w:p>
+      <w:pPr>
+        <w:pStyle w:val="Body A"/>
       </w:pPr>
       <w:r>
         <w:rPr>
@@ -916,19 +733,60 @@
     </w:p>
     <w:p>
       <w:pPr>
-        <w:pStyle w:val="Body"/>
-        <w:bidi w:val="0"/>
-      </w:pPr>
-    </w:p>
-    <w:p>
-      <w:pPr>
-        <w:pStyle w:val="Body"/>
-        <w:bidi w:val="0"/>
-      </w:pPr>
-    </w:p>
-    <w:p>
-      <w:pPr>
-        <w:pStyle w:val="Body"/>
+        <w:pStyle w:val="Body A"/>
+      </w:pPr>
+    </w:p>
+    <w:p>
+      <w:pPr>
+        <w:pStyle w:val="Body A"/>
+      </w:pPr>
+      <w:r>
+        <w:rPr>
+          <w:rtl w:val="0"/>
+        </w:rPr>
+        <w:t>Rasmussen.edu. (2019). Everything You Need to Know About Becoming a Cyber Security Analyst | Rasmussen College. [online] Available at: https://www.rasmussen.edu/degrees/technology/blog/becoming-cyber-security-analyst/ [Accessed 14 Apr. 2019].</w:t>
+      </w:r>
+    </w:p>
+    <w:p>
+      <w:pPr>
+        <w:pStyle w:val="Body A"/>
+      </w:pPr>
+    </w:p>
+    <w:p>
+      <w:pPr>
+        <w:pStyle w:val="Body A"/>
+      </w:pPr>
+      <w:r>
+        <w:rPr>
+          <w:rtl w:val="0"/>
+        </w:rPr>
+        <w:t>this. (2019). What's it really like to be a cyber security specialist? | this.. [online] Available at: https://this.deakin.edu.au/career/whats-it-really-like-to-be-a-cyber-security-specialist [Accessed 14 Apr. 2019].</w:t>
+      </w:r>
+    </w:p>
+    <w:p>
+      <w:pPr>
+        <w:pStyle w:val="Body A"/>
+      </w:pPr>
+    </w:p>
+    <w:p>
+      <w:pPr>
+        <w:pStyle w:val="Body A"/>
+      </w:pPr>
+      <w:r>
+        <w:rPr>
+          <w:rtl w:val="0"/>
+        </w:rPr>
+        <w:t>The Australian Government, D. (2019). Database &amp; Systems Administrators &amp; ICT Security | Job Outlook. [online] Joboutlook.gov.au. Available at: https://joboutlook.gov.au/occupation.aspx?code=2621 [Accessed 14 Apr. 2019].</w:t>
+      </w:r>
+    </w:p>
+    <w:p>
+      <w:pPr>
+        <w:pStyle w:val="Body A"/>
+      </w:pPr>
+    </w:p>
+    <w:p>
+      <w:pPr>
+        <w:pStyle w:val="Body A"/>
         <w:rPr>
           <w:b w:val="1"/>
           <w:bCs w:val="1"/>
@@ -946,14 +804,12 @@
     </w:p>
     <w:p>
       <w:pPr>
-        <w:pStyle w:val="Body"/>
-        <w:bidi w:val="0"/>
-      </w:pPr>
-    </w:p>
-    <w:p>
-      <w:pPr>
-        <w:pStyle w:val="Body"/>
-        <w:bidi w:val="0"/>
+        <w:pStyle w:val="Body A"/>
+      </w:pPr>
+    </w:p>
+    <w:p>
+      <w:pPr>
+        <w:pStyle w:val="Body A"/>
       </w:pPr>
       <w:r>
         <w:rPr>
@@ -965,7 +821,7 @@
     <w:sectPr>
       <w:headerReference w:type="default" r:id="rId4"/>
       <w:footerReference w:type="default" r:id="rId5"/>
-      <w:pgSz w:w="11906" w:h="16838" w:orient="portrait"/>
+      <w:pgSz w:w="11900" w:h="16840" w:orient="portrait"/>
       <w:pgMar w:top="1134" w:right="1134" w:bottom="1134" w:left="1134" w:header="709" w:footer="850"/>
       <w:bidi w:val="0"/>
     </w:sectPr>
@@ -976,6 +832,10 @@
 <file path=word/footer1.xml><?xml version="1.0" encoding="utf-8"?>
 <w:ftr xmlns:r="http://schemas.openxmlformats.org/officeDocument/2006/relationships" xmlns:wp="http://schemas.openxmlformats.org/drawingml/2006/wordprocessingDrawing" xmlns:w="http://schemas.openxmlformats.org/wordprocessingml/2006/main" xmlns:w10="urn:schemas-microsoft-com:office:word" xmlns:w14="http://schemas.microsoft.com/office/word/2010/wordml" xmlns:wps="http://schemas.microsoft.com/office/word/2010/wordprocessingShape" xmlns:wpg="http://schemas.microsoft.com/office/word/2010/wordprocessingGroup" xmlns:mc="http://schemas.openxmlformats.org/markup-compatibility/2006" xmlns:v="urn:schemas-microsoft-com:vml" xmlns:o="urn:schemas-microsoft-com:office:office" xmlns:m="http://schemas.openxmlformats.org/officeDocument/2006/math" mc:Ignorable="w14">
   <w:p>
+    <w:pPr>
+      <w:pStyle w:val="Header &amp; Footer"/>
+      <w:bidi w:val="0"/>
+    </w:pPr>
     <w:r/>
   </w:p>
 </w:ftr>
@@ -984,6 +844,10 @@
 <file path=word/header1.xml><?xml version="1.0" encoding="utf-8"?>
 <w:hdr xmlns:r="http://schemas.openxmlformats.org/officeDocument/2006/relationships" xmlns:wp="http://schemas.openxmlformats.org/drawingml/2006/wordprocessingDrawing" xmlns:w="http://schemas.openxmlformats.org/wordprocessingml/2006/main" xmlns:w10="urn:schemas-microsoft-com:office:word" xmlns:w14="http://schemas.microsoft.com/office/word/2010/wordml" xmlns:wps="http://schemas.microsoft.com/office/word/2010/wordprocessingShape" xmlns:wpg="http://schemas.microsoft.com/office/word/2010/wordprocessingGroup" xmlns:mc="http://schemas.openxmlformats.org/markup-compatibility/2006" xmlns:v="urn:schemas-microsoft-com:vml" xmlns:o="urn:schemas-microsoft-com:office:office" xmlns:m="http://schemas.openxmlformats.org/officeDocument/2006/math" mc:Ignorable="w14">
   <w:p>
+    <w:pPr>
+      <w:pStyle w:val="Header &amp; Footer"/>
+      <w:bidi w:val="0"/>
+    </w:pPr>
     <w:r/>
   </w:p>
 </w:hdr>
@@ -1096,9 +960,49 @@
     <w:next w:val="No List"/>
     <w:pPr/>
   </w:style>
-  <w:style w:type="paragraph" w:styleId="Body">
-    <w:name w:val="Body"/>
-    <w:next w:val="Body"/>
+  <w:style w:type="paragraph" w:styleId="Header &amp; Footer">
+    <w:name w:val="Header &amp; Footer"/>
+    <w:next w:val="Header &amp; Footer"/>
+    <w:pPr>
+      <w:keepNext w:val="0"/>
+      <w:keepLines w:val="0"/>
+      <w:pageBreakBefore w:val="0"/>
+      <w:widowControl w:val="1"/>
+      <w:shd w:val="clear" w:color="auto" w:fill="auto"/>
+      <w:tabs>
+        <w:tab w:val="right" w:pos="9020"/>
+      </w:tabs>
+      <w:suppressAutoHyphens w:val="0"/>
+      <w:bidi w:val="0"/>
+      <w:spacing w:before="0" w:after="0" w:line="240" w:lineRule="auto"/>
+      <w:ind w:left="0" w:right="0" w:firstLine="0"/>
+      <w:jc w:val="left"/>
+      <w:outlineLvl w:val="9"/>
+    </w:pPr>
+    <w:rPr>
+      <w:rFonts w:ascii="Helvetica Neue" w:cs="Arial Unicode MS" w:hAnsi="Helvetica Neue" w:eastAsia="Arial Unicode MS"/>
+      <w:b w:val="0"/>
+      <w:bCs w:val="0"/>
+      <w:i w:val="0"/>
+      <w:iCs w:val="0"/>
+      <w:caps w:val="0"/>
+      <w:smallCaps w:val="0"/>
+      <w:strike w:val="0"/>
+      <w:dstrike w:val="0"/>
+      <w:outline w:val="0"/>
+      <w:color w:val="000000"/>
+      <w:spacing w:val="0"/>
+      <w:kern w:val="0"/>
+      <w:position w:val="0"/>
+      <w:sz w:val="24"/>
+      <w:szCs w:val="24"/>
+      <w:u w:val="none"/>
+      <w:vertAlign w:val="baseline"/>
+    </w:rPr>
+  </w:style>
+  <w:style w:type="paragraph" w:styleId="Body A">
+    <w:name w:val="Body A"/>
+    <w:next w:val="Body A"/>
     <w:pPr>
       <w:keepNext w:val="0"/>
       <w:keepLines w:val="0"/>
@@ -1129,7 +1033,7 @@
       <w:position w:val="0"/>
       <w:sz w:val="22"/>
       <w:szCs w:val="22"/>
-      <w:u w:val="none"/>
+      <w:u w:val="none" w:color="000000"/>
       <w:vertAlign w:val="baseline"/>
       <w:lang w:val="en-US"/>
     </w:rPr>
@@ -1167,7 +1071,7 @@
       <w:position w:val="0"/>
       <w:sz w:val="22"/>
       <w:szCs w:val="22"/>
-      <w:u w:val="none"/>
+      <w:u w:val="none" w:color="000000"/>
       <w:vertAlign w:val="baseline"/>
       <w:lang w:val="en-US"/>
     </w:rPr>
@@ -1186,10 +1090,10 @@
         <a:srgbClr val="FFFFFF"/>
       </a:lt1>
       <a:dk2>
-        <a:srgbClr val="5E5E5E"/>
+        <a:srgbClr val="A7A7A7"/>
       </a:dk2>
       <a:lt2>
-        <a:srgbClr val="D6D5D5"/>
+        <a:srgbClr val="535353"/>
       </a:lt2>
       <a:accent1>
         <a:srgbClr val="00A2FF"/>
@@ -1366,11 +1270,14 @@
     <a:spDef>
       <a:spPr>
         <a:solidFill>
-          <a:schemeClr val="accent1"/>
+          <a:srgbClr val="FFFFFF"/>
         </a:solidFill>
-        <a:ln w="12700" cap="flat">
-          <a:noFill/>
-          <a:miter lim="400000"/>
+        <a:ln w="25400" cap="flat">
+          <a:solidFill>
+            <a:schemeClr val="accent1"/>
+          </a:solidFill>
+          <a:prstDash val="solid"/>
+          <a:round/>
         </a:ln>
         <a:effectLst/>
         <a:sp3d/>
@@ -1379,27 +1286,27 @@
         <a:spAutoFit/>
       </a:bodyPr>
       <a:lstStyle>
-        <a:defPPr marL="0" marR="0" indent="0" algn="ctr" defTabSz="457200" rtl="0" fontAlgn="auto" latinLnBrk="0" hangingPunct="0">
-          <a:lnSpc>
-            <a:spcPct val="100000"/>
-          </a:lnSpc>
-          <a:spcBef>
-            <a:spcPts val="0"/>
-          </a:spcBef>
-          <a:spcAft>
-            <a:spcPts val="0"/>
-          </a:spcAft>
-          <a:buClrTx/>
-          <a:buSzTx/>
-          <a:buFontTx/>
-          <a:buNone/>
-          <a:tabLst/>
-          <a:defRPr b="0" baseline="0" cap="none" i="0" spc="0" strike="noStrike" sz="1200" u="none" kumimoji="0" normalizeH="0">
-            <a:ln>
-              <a:noFill/>
-            </a:ln>
-            <a:solidFill>
-              <a:srgbClr val="FFFFFF"/>
+        <a:defPPr marL="0" marR="0" indent="0" algn="l" defTabSz="914400" rtl="0" fontAlgn="auto" latinLnBrk="0" hangingPunct="0">
+          <a:lnSpc>
+            <a:spcPct val="100000"/>
+          </a:lnSpc>
+          <a:spcBef>
+            <a:spcPts val="0"/>
+          </a:spcBef>
+          <a:spcAft>
+            <a:spcPts val="0"/>
+          </a:spcAft>
+          <a:buClrTx/>
+          <a:buSzTx/>
+          <a:buFontTx/>
+          <a:buNone/>
+          <a:tabLst/>
+          <a:defRPr b="0" baseline="0" cap="none" i="0" spc="0" strike="noStrike" sz="1800" u="none" kumimoji="0" normalizeH="0">
+            <a:ln>
+              <a:noFill/>
+            </a:ln>
+            <a:solidFill>
+              <a:srgbClr val="000000"/>
             </a:solidFill>
             <a:effectLst/>
             <a:uFillTx/>
@@ -1656,10 +1563,10 @@
         <a:noFill/>
         <a:ln w="25400" cap="flat">
           <a:solidFill>
-            <a:srgbClr val="000000"/>
+            <a:schemeClr val="accent1"/>
           </a:solidFill>
           <a:prstDash val="solid"/>
-          <a:miter lim="400000"/>
+          <a:round/>
         </a:ln>
         <a:effectLst/>
         <a:sp3d/>
@@ -1950,22 +1857,22 @@
         <a:spAutoFit/>
       </a:bodyPr>
       <a:lstStyle>
-        <a:defPPr marL="0" marR="0" indent="0" algn="l" defTabSz="457200" rtl="0" fontAlgn="auto" latinLnBrk="0" hangingPunct="0">
-          <a:lnSpc>
-            <a:spcPct val="100000"/>
-          </a:lnSpc>
-          <a:spcBef>
-            <a:spcPts val="0"/>
-          </a:spcBef>
-          <a:spcAft>
-            <a:spcPts val="0"/>
-          </a:spcAft>
-          <a:buClrTx/>
-          <a:buSzTx/>
-          <a:buFontTx/>
-          <a:buNone/>
-          <a:tabLst/>
-          <a:defRPr b="0" baseline="0" cap="none" i="0" spc="0" strike="noStrike" sz="1100" u="none" kumimoji="0" normalizeH="0">
+        <a:defPPr marL="0" marR="0" indent="0" algn="l" defTabSz="914400" rtl="0" fontAlgn="auto" latinLnBrk="0" hangingPunct="0">
+          <a:lnSpc>
+            <a:spcPct val="100000"/>
+          </a:lnSpc>
+          <a:spcBef>
+            <a:spcPts val="0"/>
+          </a:spcBef>
+          <a:spcAft>
+            <a:spcPts val="0"/>
+          </a:spcAft>
+          <a:buClrTx/>
+          <a:buSzTx/>
+          <a:buFontTx/>
+          <a:buNone/>
+          <a:tabLst/>
+          <a:defRPr b="0" baseline="0" cap="none" i="0" spc="0" strike="noStrike" sz="1800" u="none" kumimoji="0" normalizeH="0">
             <a:ln>
               <a:noFill/>
             </a:ln>

</xml_diff>